<commit_message>
Lab02: update table infos
</commit_message>
<xml_diff>
--- a/Requirement Analysis/Use case specification/Use case specification - View Bike Information.docx
+++ b/Requirement Analysis/Use case specification/Use case specification - View Bike Information.docx
@@ -7,15 +7,15 @@
         <w:jc w:val="center"/>
         <w:rPr>
           <w:b w:val="1"/>
-          <w:sz w:val="24"/>
-          <w:szCs w:val="24"/>
+          <w:sz w:val="28"/>
+          <w:szCs w:val="28"/>
         </w:rPr>
       </w:pPr>
       <w:r>
         <w:rPr>
           <w:b w:val="1"/>
-          <w:sz w:val="24"/>
-          <w:szCs w:val="24"/>
+          <w:sz w:val="28"/>
+          <w:szCs w:val="28"/>
           <w:rtl w:val="0"/>
         </w:rPr>
         <w:t xml:space="preserve">Use Case “View Bike Information”</w:t>
@@ -635,6 +635,40 @@
           <w:rtl w:val="0"/>
         </w:rPr>
         <w:t xml:space="preserve">Alternative flows</w:t>
+      </w:r>
+    </w:p>
+    <w:p>
+      <w:pPr>
+        <w:keepNext w:val="0"/>
+        <w:keepLines w:val="0"/>
+        <w:widowControl w:val="1"/>
+        <w:pBdr>
+          <w:top w:space="0" w:sz="0" w:val="nil"/>
+          <w:left w:space="0" w:sz="0" w:val="nil"/>
+          <w:bottom w:space="0" w:sz="0" w:val="nil"/>
+          <w:right w:space="0" w:sz="0" w:val="nil"/>
+          <w:between w:space="0" w:sz="0" w:val="nil"/>
+        </w:pBdr>
+        <w:shd w:fill="auto" w:val="clear"/>
+        <w:spacing w:after="160" w:before="0" w:line="259" w:lineRule="auto"/>
+        <w:ind w:left="720" w:right="0" w:firstLine="0"/>
+        <w:jc w:val="center"/>
+        <w:rPr>
+          <w:i w:val="1"/>
+          <w:color w:val="666666"/>
+          <w:sz w:val="24"/>
+          <w:szCs w:val="24"/>
+        </w:rPr>
+      </w:pPr>
+      <w:r>
+        <w:rPr>
+          <w:i w:val="1"/>
+          <w:color w:val="666666"/>
+          <w:sz w:val="24"/>
+          <w:szCs w:val="24"/>
+          <w:rtl w:val="0"/>
+        </w:rPr>
+        <w:t xml:space="preserve">Table 1 - Alternative flow of events for UC View Bike Information</w:t>
       </w:r>
     </w:p>
     <w:tbl>
@@ -683,6 +717,7 @@
               <w:right w:color="000000" w:space="0" w:sz="12" w:val="single"/>
             </w:tcBorders>
             <w:shd w:fill="c9daf8" w:val="clear"/>
+            <w:vAlign w:val="center"/>
           </w:tcPr>
           <w:p>
             <w:pPr>
@@ -711,6 +746,7 @@
               <w:right w:color="000000" w:space="0" w:sz="12" w:val="single"/>
             </w:tcBorders>
             <w:shd w:fill="c9daf8" w:val="clear"/>
+            <w:vAlign w:val="center"/>
           </w:tcPr>
           <w:p>
             <w:pPr>
@@ -801,6 +837,7 @@
               <w:right w:color="000000" w:space="0" w:sz="12" w:val="single"/>
             </w:tcBorders>
             <w:shd w:fill="c9daf8" w:val="clear"/>
+            <w:vAlign w:val="center"/>
           </w:tcPr>
           <w:p>
             <w:pPr>
@@ -834,6 +871,7 @@
               <w:bottom w:color="000000" w:space="0" w:sz="12" w:val="single"/>
               <w:right w:color="000000" w:space="0" w:sz="12" w:val="single"/>
             </w:tcBorders>
+            <w:vAlign w:val="center"/>
           </w:tcPr>
           <w:p>
             <w:pPr>
@@ -862,6 +900,7 @@
               <w:bottom w:color="000000" w:space="0" w:sz="12" w:val="single"/>
               <w:right w:color="000000" w:space="0" w:sz="12" w:val="single"/>
             </w:tcBorders>
+            <w:vAlign w:val="center"/>
           </w:tcPr>
           <w:p>
             <w:pPr>
@@ -963,6 +1002,7 @@
               <w:bottom w:color="000000" w:space="0" w:sz="12" w:val="single"/>
               <w:right w:color="000000" w:space="0" w:sz="12" w:val="single"/>
             </w:tcBorders>
+            <w:vAlign w:val="center"/>
           </w:tcPr>
           <w:p>
             <w:pPr>
@@ -1071,6 +1111,27 @@
           <w:rtl w:val="0"/>
         </w:rPr>
         <w:t xml:space="preserve">Input data</w:t>
+      </w:r>
+    </w:p>
+    <w:p>
+      <w:pPr>
+        <w:ind w:left="720" w:firstLine="0"/>
+        <w:jc w:val="center"/>
+        <w:rPr>
+          <w:b w:val="1"/>
+          <w:sz w:val="24"/>
+          <w:szCs w:val="24"/>
+        </w:rPr>
+      </w:pPr>
+      <w:r>
+        <w:rPr>
+          <w:i w:val="1"/>
+          <w:color w:val="666666"/>
+          <w:sz w:val="24"/>
+          <w:szCs w:val="24"/>
+          <w:rtl w:val="0"/>
+        </w:rPr>
+        <w:t xml:space="preserve">Table 2 - Input data of UC View Bike Information</w:t>
       </w:r>
       <w:r>
         <w:rPr>
@@ -1117,6 +1178,7 @@
         <w:tc>
           <w:tcPr>
             <w:shd w:fill="d9ead3" w:val="clear"/>
+            <w:vAlign w:val="center"/>
           </w:tcPr>
           <w:p>
             <w:pPr>
@@ -1170,6 +1232,7 @@
         <w:tc>
           <w:tcPr>
             <w:shd w:fill="d9ead3" w:val="clear"/>
+            <w:vAlign w:val="center"/>
           </w:tcPr>
           <w:p>
             <w:pPr>
@@ -1223,6 +1286,7 @@
         <w:tc>
           <w:tcPr>
             <w:shd w:fill="d9ead3" w:val="clear"/>
+            <w:vAlign w:val="center"/>
           </w:tcPr>
           <w:p>
             <w:pPr>
@@ -1276,6 +1340,7 @@
         <w:tc>
           <w:tcPr>
             <w:shd w:fill="d9ead3" w:val="clear"/>
+            <w:vAlign w:val="center"/>
           </w:tcPr>
           <w:p>
             <w:pPr>
@@ -1329,6 +1394,7 @@
         <w:tc>
           <w:tcPr>
             <w:shd w:fill="d9ead3" w:val="clear"/>
+            <w:vAlign w:val="center"/>
           </w:tcPr>
           <w:p>
             <w:pPr>
@@ -1382,6 +1448,7 @@
         <w:tc>
           <w:tcPr>
             <w:shd w:fill="d9ead3" w:val="clear"/>
+            <w:vAlign w:val="center"/>
           </w:tcPr>
           <w:p>
             <w:pPr>
@@ -1435,7 +1502,9 @@
       </w:tr>
       <w:tr>
         <w:tc>
-          <w:tcPr/>
+          <w:tcPr>
+            <w:vAlign w:val="center"/>
+          </w:tcPr>
           <w:p>
             <w:pPr>
               <w:keepNext w:val="0"/>
@@ -1486,7 +1555,9 @@
           </w:p>
         </w:tc>
         <w:tc>
-          <w:tcPr/>
+          <w:tcPr>
+            <w:vAlign w:val="center"/>
+          </w:tcPr>
           <w:p>
             <w:pPr>
               <w:keepNext w:val="0"/>
@@ -1533,7 +1604,9 @@
           </w:p>
         </w:tc>
         <w:tc>
-          <w:tcPr/>
+          <w:tcPr>
+            <w:vAlign w:val="center"/>
+          </w:tcPr>
           <w:p>
             <w:pPr>
               <w:keepNext w:val="0"/>
@@ -1580,7 +1653,9 @@
           </w:p>
         </w:tc>
         <w:tc>
-          <w:tcPr/>
+          <w:tcPr>
+            <w:vAlign w:val="center"/>
+          </w:tcPr>
           <w:p>
             <w:pPr>
               <w:keepNext w:val="0"/>
@@ -1631,7 +1706,9 @@
           </w:p>
         </w:tc>
         <w:tc>
-          <w:tcPr/>
+          <w:tcPr>
+            <w:vAlign w:val="center"/>
+          </w:tcPr>
           <w:p>
             <w:pPr>
               <w:keepNext w:val="0"/>
@@ -1670,7 +1747,9 @@
           </w:p>
         </w:tc>
         <w:tc>
-          <w:tcPr/>
+          <w:tcPr>
+            <w:vAlign w:val="center"/>
+          </w:tcPr>
           <w:p>
             <w:pPr>
               <w:keepNext w:val="0"/>
@@ -1735,19 +1814,14 @@
         <w:ind w:left="720" w:right="0" w:firstLine="0"/>
         <w:jc w:val="center"/>
         <w:rPr>
-          <w:rFonts w:ascii="Calibri" w:cs="Calibri" w:eastAsia="Calibri" w:hAnsi="Calibri"/>
           <w:b w:val="1"/>
-          <w:i w:val="0"/>
-          <w:smallCaps w:val="0"/>
-          <w:strike w:val="0"/>
-          <w:color w:val="000000"/>
-          <w:sz w:val="24"/>
-          <w:szCs w:val="24"/>
-          <w:u w:val="none"/>
-          <w:shd w:fill="auto" w:val="clear"/>
-          <w:vertAlign w:val="baseline"/>
-        </w:rPr>
-      </w:pPr>
+          <w:sz w:val="24"/>
+          <w:szCs w:val="24"/>
+        </w:rPr>
+      </w:pPr>
+      <w:r>
+        <w:br w:type="page"/>
+      </w:r>
       <w:r>
         <w:rPr>
           <w:rtl w:val="0"/>
@@ -1804,6 +1878,32 @@
           <w:rtl w:val="0"/>
         </w:rPr>
         <w:t xml:space="preserve">Output data</w:t>
+      </w:r>
+    </w:p>
+    <w:p>
+      <w:pPr>
+        <w:ind w:left="720" w:firstLine="0"/>
+        <w:jc w:val="center"/>
+        <w:rPr>
+          <w:b w:val="1"/>
+          <w:sz w:val="24"/>
+          <w:szCs w:val="24"/>
+        </w:rPr>
+      </w:pPr>
+      <w:r>
+        <w:rPr>
+          <w:i w:val="1"/>
+          <w:color w:val="666666"/>
+          <w:sz w:val="24"/>
+          <w:szCs w:val="24"/>
+          <w:rtl w:val="0"/>
+        </w:rPr>
+        <w:t xml:space="preserve">Table 3 - Output data of UC View Bike Information</w:t>
+      </w:r>
+      <w:r>
+        <w:rPr>
+          <w:rtl w:val="0"/>
+        </w:rPr>
       </w:r>
     </w:p>
     <w:tbl>
@@ -1843,6 +1943,7 @@
         <w:tc>
           <w:tcPr>
             <w:shd w:fill="fce5cd" w:val="clear"/>
+            <w:vAlign w:val="center"/>
           </w:tcPr>
           <w:p>
             <w:pPr>
@@ -1896,6 +1997,7 @@
         <w:tc>
           <w:tcPr>
             <w:shd w:fill="fce5cd" w:val="clear"/>
+            <w:vAlign w:val="center"/>
           </w:tcPr>
           <w:p>
             <w:pPr>
@@ -1949,6 +2051,7 @@
         <w:tc>
           <w:tcPr>
             <w:shd w:fill="fce5cd" w:val="clear"/>
+            <w:vAlign w:val="center"/>
           </w:tcPr>
           <w:p>
             <w:pPr>
@@ -2002,6 +2105,7 @@
         <w:tc>
           <w:tcPr>
             <w:shd w:fill="fce5cd" w:val="clear"/>
+            <w:vAlign w:val="center"/>
           </w:tcPr>
           <w:p>
             <w:pPr>
@@ -2055,6 +2159,7 @@
         <w:tc>
           <w:tcPr>
             <w:shd w:fill="fce5cd" w:val="clear"/>
+            <w:vAlign w:val="center"/>
           </w:tcPr>
           <w:p>
             <w:pPr>
@@ -2108,7 +2213,9 @@
       </w:tr>
       <w:tr>
         <w:tc>
-          <w:tcPr/>
+          <w:tcPr>
+            <w:vAlign w:val="center"/>
+          </w:tcPr>
           <w:p>
             <w:pPr>
               <w:keepNext w:val="0"/>
@@ -2159,7 +2266,9 @@
           </w:p>
         </w:tc>
         <w:tc>
-          <w:tcPr/>
+          <w:tcPr>
+            <w:vAlign w:val="center"/>
+          </w:tcPr>
           <w:p>
             <w:pPr>
               <w:spacing w:after="160" w:line="259" w:lineRule="auto"/>
@@ -2179,7 +2288,9 @@
           </w:p>
         </w:tc>
         <w:tc>
-          <w:tcPr/>
+          <w:tcPr>
+            <w:vAlign w:val="center"/>
+          </w:tcPr>
           <w:p>
             <w:pPr>
               <w:spacing w:after="160" w:line="259" w:lineRule="auto"/>
@@ -2199,7 +2310,9 @@
           </w:p>
         </w:tc>
         <w:tc>
-          <w:tcPr/>
+          <w:tcPr>
+            <w:vAlign w:val="center"/>
+          </w:tcPr>
           <w:p>
             <w:pPr>
               <w:numPr>
@@ -2224,7 +2337,9 @@
           </w:p>
         </w:tc>
         <w:tc>
-          <w:tcPr/>
+          <w:tcPr>
+            <w:vAlign w:val="center"/>
+          </w:tcPr>
           <w:p>
             <w:pPr>
               <w:spacing w:after="160" w:line="259" w:lineRule="auto"/>
@@ -2250,7 +2365,9 @@
       </w:tr>
       <w:tr>
         <w:tc>
-          <w:tcPr/>
+          <w:tcPr>
+            <w:vAlign w:val="center"/>
+          </w:tcPr>
           <w:p>
             <w:pPr>
               <w:keepNext w:val="0"/>
@@ -2297,7 +2414,9 @@
           </w:p>
         </w:tc>
         <w:tc>
-          <w:tcPr/>
+          <w:tcPr>
+            <w:vAlign w:val="center"/>
+          </w:tcPr>
           <w:p>
             <w:pPr>
               <w:keepNext w:val="0"/>
@@ -2344,7 +2463,9 @@
           </w:p>
         </w:tc>
         <w:tc>
-          <w:tcPr/>
+          <w:tcPr>
+            <w:vAlign w:val="center"/>
+          </w:tcPr>
           <w:p>
             <w:pPr>
               <w:spacing w:after="160" w:line="259" w:lineRule="auto"/>
@@ -2378,7 +2499,9 @@
           </w:p>
         </w:tc>
         <w:tc>
-          <w:tcPr/>
+          <w:tcPr>
+            <w:vAlign w:val="center"/>
+          </w:tcPr>
           <w:p>
             <w:pPr>
               <w:keepNext w:val="0"/>
@@ -2427,7 +2550,9 @@
           </w:p>
         </w:tc>
         <w:tc>
-          <w:tcPr/>
+          <w:tcPr>
+            <w:vAlign w:val="center"/>
+          </w:tcPr>
           <w:p>
             <w:pPr>
               <w:keepNext w:val="0"/>
@@ -2476,7 +2601,9 @@
       </w:tr>
       <w:tr>
         <w:tc>
-          <w:tcPr/>
+          <w:tcPr>
+            <w:vAlign w:val="center"/>
+          </w:tcPr>
           <w:p>
             <w:pPr>
               <w:keepNext w:val="0"/>
@@ -2523,7 +2650,9 @@
           </w:p>
         </w:tc>
         <w:tc>
-          <w:tcPr/>
+          <w:tcPr>
+            <w:vAlign w:val="center"/>
+          </w:tcPr>
           <w:p>
             <w:pPr>
               <w:spacing w:after="160" w:line="259" w:lineRule="auto"/>
@@ -2543,7 +2672,9 @@
           </w:p>
         </w:tc>
         <w:tc>
-          <w:tcPr/>
+          <w:tcPr>
+            <w:vAlign w:val="center"/>
+          </w:tcPr>
           <w:p>
             <w:pPr>
               <w:spacing w:after="160" w:line="259" w:lineRule="auto"/>
@@ -2563,7 +2694,9 @@
           </w:p>
         </w:tc>
         <w:tc>
-          <w:tcPr/>
+          <w:tcPr>
+            <w:vAlign w:val="center"/>
+          </w:tcPr>
           <w:p>
             <w:pPr>
               <w:numPr>
@@ -2588,7 +2721,9 @@
           </w:p>
         </w:tc>
         <w:tc>
-          <w:tcPr/>
+          <w:tcPr>
+            <w:vAlign w:val="center"/>
+          </w:tcPr>
           <w:p>
             <w:pPr>
               <w:spacing w:after="160" w:line="259" w:lineRule="auto"/>
@@ -2610,7 +2745,9 @@
       </w:tr>
       <w:tr>
         <w:tc>
-          <w:tcPr/>
+          <w:tcPr>
+            <w:vAlign w:val="center"/>
+          </w:tcPr>
           <w:p>
             <w:pPr>
               <w:keepNext w:val="0"/>
@@ -2643,7 +2780,9 @@
           </w:p>
         </w:tc>
         <w:tc>
-          <w:tcPr/>
+          <w:tcPr>
+            <w:vAlign w:val="center"/>
+          </w:tcPr>
           <w:p>
             <w:pPr>
               <w:spacing w:after="160" w:line="259" w:lineRule="auto"/>
@@ -2663,7 +2802,9 @@
           </w:p>
         </w:tc>
         <w:tc>
-          <w:tcPr/>
+          <w:tcPr>
+            <w:vAlign w:val="center"/>
+          </w:tcPr>
           <w:p>
             <w:pPr>
               <w:spacing w:after="160" w:line="259" w:lineRule="auto"/>
@@ -2683,7 +2824,9 @@
           </w:p>
         </w:tc>
         <w:tc>
-          <w:tcPr/>
+          <w:tcPr>
+            <w:vAlign w:val="center"/>
+          </w:tcPr>
           <w:p>
             <w:pPr>
               <w:numPr>
@@ -2706,24 +2849,11 @@
               <w:t xml:space="preserve">Percentage</w:t>
             </w:r>
           </w:p>
-          <w:p>
-            <w:pPr>
-              <w:spacing w:after="160" w:line="259" w:lineRule="auto"/>
-              <w:ind w:left="720" w:firstLine="0"/>
-              <w:rPr>
-                <w:sz w:val="24"/>
-                <w:szCs w:val="24"/>
-              </w:rPr>
-            </w:pPr>
-            <w:r>
-              <w:rPr>
-                <w:rtl w:val="0"/>
-              </w:rPr>
-            </w:r>
-          </w:p>
-        </w:tc>
-        <w:tc>
-          <w:tcPr/>
+        </w:tc>
+        <w:tc>
+          <w:tcPr>
+            <w:vAlign w:val="center"/>
+          </w:tcPr>
           <w:p>
             <w:pPr>
               <w:spacing w:after="160" w:line="259" w:lineRule="auto"/>

</xml_diff>

<commit_message>
NguyenNgocQuy: update table infos (#7)
Done Lab02 contributions - Nguyen Ngoc Quy
</commit_message>
<xml_diff>
--- a/Requirement Analysis/Use case specification/Use case specification - View Bike Information.docx
+++ b/Requirement Analysis/Use case specification/Use case specification - View Bike Information.docx
@@ -7,15 +7,15 @@
         <w:jc w:val="center"/>
         <w:rPr>
           <w:b w:val="1"/>
-          <w:sz w:val="24"/>
-          <w:szCs w:val="24"/>
+          <w:sz w:val="28"/>
+          <w:szCs w:val="28"/>
         </w:rPr>
       </w:pPr>
       <w:r>
         <w:rPr>
           <w:b w:val="1"/>
-          <w:sz w:val="24"/>
-          <w:szCs w:val="24"/>
+          <w:sz w:val="28"/>
+          <w:szCs w:val="28"/>
           <w:rtl w:val="0"/>
         </w:rPr>
         <w:t xml:space="preserve">Use Case “View Bike Information”</w:t>
@@ -635,6 +635,40 @@
           <w:rtl w:val="0"/>
         </w:rPr>
         <w:t xml:space="preserve">Alternative flows</w:t>
+      </w:r>
+    </w:p>
+    <w:p>
+      <w:pPr>
+        <w:keepNext w:val="0"/>
+        <w:keepLines w:val="0"/>
+        <w:widowControl w:val="1"/>
+        <w:pBdr>
+          <w:top w:space="0" w:sz="0" w:val="nil"/>
+          <w:left w:space="0" w:sz="0" w:val="nil"/>
+          <w:bottom w:space="0" w:sz="0" w:val="nil"/>
+          <w:right w:space="0" w:sz="0" w:val="nil"/>
+          <w:between w:space="0" w:sz="0" w:val="nil"/>
+        </w:pBdr>
+        <w:shd w:fill="auto" w:val="clear"/>
+        <w:spacing w:after="160" w:before="0" w:line="259" w:lineRule="auto"/>
+        <w:ind w:left="720" w:right="0" w:firstLine="0"/>
+        <w:jc w:val="center"/>
+        <w:rPr>
+          <w:i w:val="1"/>
+          <w:color w:val="666666"/>
+          <w:sz w:val="24"/>
+          <w:szCs w:val="24"/>
+        </w:rPr>
+      </w:pPr>
+      <w:r>
+        <w:rPr>
+          <w:i w:val="1"/>
+          <w:color w:val="666666"/>
+          <w:sz w:val="24"/>
+          <w:szCs w:val="24"/>
+          <w:rtl w:val="0"/>
+        </w:rPr>
+        <w:t xml:space="preserve">Table 1 - Alternative flow of events for UC View Bike Information</w:t>
       </w:r>
     </w:p>
     <w:tbl>
@@ -683,6 +717,7 @@
               <w:right w:color="000000" w:space="0" w:sz="12" w:val="single"/>
             </w:tcBorders>
             <w:shd w:fill="c9daf8" w:val="clear"/>
+            <w:vAlign w:val="center"/>
           </w:tcPr>
           <w:p>
             <w:pPr>
@@ -711,6 +746,7 @@
               <w:right w:color="000000" w:space="0" w:sz="12" w:val="single"/>
             </w:tcBorders>
             <w:shd w:fill="c9daf8" w:val="clear"/>
+            <w:vAlign w:val="center"/>
           </w:tcPr>
           <w:p>
             <w:pPr>
@@ -801,6 +837,7 @@
               <w:right w:color="000000" w:space="0" w:sz="12" w:val="single"/>
             </w:tcBorders>
             <w:shd w:fill="c9daf8" w:val="clear"/>
+            <w:vAlign w:val="center"/>
           </w:tcPr>
           <w:p>
             <w:pPr>
@@ -834,6 +871,7 @@
               <w:bottom w:color="000000" w:space="0" w:sz="12" w:val="single"/>
               <w:right w:color="000000" w:space="0" w:sz="12" w:val="single"/>
             </w:tcBorders>
+            <w:vAlign w:val="center"/>
           </w:tcPr>
           <w:p>
             <w:pPr>
@@ -862,6 +900,7 @@
               <w:bottom w:color="000000" w:space="0" w:sz="12" w:val="single"/>
               <w:right w:color="000000" w:space="0" w:sz="12" w:val="single"/>
             </w:tcBorders>
+            <w:vAlign w:val="center"/>
           </w:tcPr>
           <w:p>
             <w:pPr>
@@ -963,6 +1002,7 @@
               <w:bottom w:color="000000" w:space="0" w:sz="12" w:val="single"/>
               <w:right w:color="000000" w:space="0" w:sz="12" w:val="single"/>
             </w:tcBorders>
+            <w:vAlign w:val="center"/>
           </w:tcPr>
           <w:p>
             <w:pPr>
@@ -1071,6 +1111,27 @@
           <w:rtl w:val="0"/>
         </w:rPr>
         <w:t xml:space="preserve">Input data</w:t>
+      </w:r>
+    </w:p>
+    <w:p>
+      <w:pPr>
+        <w:ind w:left="720" w:firstLine="0"/>
+        <w:jc w:val="center"/>
+        <w:rPr>
+          <w:b w:val="1"/>
+          <w:sz w:val="24"/>
+          <w:szCs w:val="24"/>
+        </w:rPr>
+      </w:pPr>
+      <w:r>
+        <w:rPr>
+          <w:i w:val="1"/>
+          <w:color w:val="666666"/>
+          <w:sz w:val="24"/>
+          <w:szCs w:val="24"/>
+          <w:rtl w:val="0"/>
+        </w:rPr>
+        <w:t xml:space="preserve">Table 2 - Input data of UC View Bike Information</w:t>
       </w:r>
       <w:r>
         <w:rPr>
@@ -1117,6 +1178,7 @@
         <w:tc>
           <w:tcPr>
             <w:shd w:fill="d9ead3" w:val="clear"/>
+            <w:vAlign w:val="center"/>
           </w:tcPr>
           <w:p>
             <w:pPr>
@@ -1170,6 +1232,7 @@
         <w:tc>
           <w:tcPr>
             <w:shd w:fill="d9ead3" w:val="clear"/>
+            <w:vAlign w:val="center"/>
           </w:tcPr>
           <w:p>
             <w:pPr>
@@ -1223,6 +1286,7 @@
         <w:tc>
           <w:tcPr>
             <w:shd w:fill="d9ead3" w:val="clear"/>
+            <w:vAlign w:val="center"/>
           </w:tcPr>
           <w:p>
             <w:pPr>
@@ -1276,6 +1340,7 @@
         <w:tc>
           <w:tcPr>
             <w:shd w:fill="d9ead3" w:val="clear"/>
+            <w:vAlign w:val="center"/>
           </w:tcPr>
           <w:p>
             <w:pPr>
@@ -1329,6 +1394,7 @@
         <w:tc>
           <w:tcPr>
             <w:shd w:fill="d9ead3" w:val="clear"/>
+            <w:vAlign w:val="center"/>
           </w:tcPr>
           <w:p>
             <w:pPr>
@@ -1382,6 +1448,7 @@
         <w:tc>
           <w:tcPr>
             <w:shd w:fill="d9ead3" w:val="clear"/>
+            <w:vAlign w:val="center"/>
           </w:tcPr>
           <w:p>
             <w:pPr>
@@ -1435,7 +1502,9 @@
       </w:tr>
       <w:tr>
         <w:tc>
-          <w:tcPr/>
+          <w:tcPr>
+            <w:vAlign w:val="center"/>
+          </w:tcPr>
           <w:p>
             <w:pPr>
               <w:keepNext w:val="0"/>
@@ -1486,7 +1555,9 @@
           </w:p>
         </w:tc>
         <w:tc>
-          <w:tcPr/>
+          <w:tcPr>
+            <w:vAlign w:val="center"/>
+          </w:tcPr>
           <w:p>
             <w:pPr>
               <w:keepNext w:val="0"/>
@@ -1533,7 +1604,9 @@
           </w:p>
         </w:tc>
         <w:tc>
-          <w:tcPr/>
+          <w:tcPr>
+            <w:vAlign w:val="center"/>
+          </w:tcPr>
           <w:p>
             <w:pPr>
               <w:keepNext w:val="0"/>
@@ -1580,7 +1653,9 @@
           </w:p>
         </w:tc>
         <w:tc>
-          <w:tcPr/>
+          <w:tcPr>
+            <w:vAlign w:val="center"/>
+          </w:tcPr>
           <w:p>
             <w:pPr>
               <w:keepNext w:val="0"/>
@@ -1631,7 +1706,9 @@
           </w:p>
         </w:tc>
         <w:tc>
-          <w:tcPr/>
+          <w:tcPr>
+            <w:vAlign w:val="center"/>
+          </w:tcPr>
           <w:p>
             <w:pPr>
               <w:keepNext w:val="0"/>
@@ -1670,7 +1747,9 @@
           </w:p>
         </w:tc>
         <w:tc>
-          <w:tcPr/>
+          <w:tcPr>
+            <w:vAlign w:val="center"/>
+          </w:tcPr>
           <w:p>
             <w:pPr>
               <w:keepNext w:val="0"/>
@@ -1735,19 +1814,14 @@
         <w:ind w:left="720" w:right="0" w:firstLine="0"/>
         <w:jc w:val="center"/>
         <w:rPr>
-          <w:rFonts w:ascii="Calibri" w:cs="Calibri" w:eastAsia="Calibri" w:hAnsi="Calibri"/>
           <w:b w:val="1"/>
-          <w:i w:val="0"/>
-          <w:smallCaps w:val="0"/>
-          <w:strike w:val="0"/>
-          <w:color w:val="000000"/>
-          <w:sz w:val="24"/>
-          <w:szCs w:val="24"/>
-          <w:u w:val="none"/>
-          <w:shd w:fill="auto" w:val="clear"/>
-          <w:vertAlign w:val="baseline"/>
-        </w:rPr>
-      </w:pPr>
+          <w:sz w:val="24"/>
+          <w:szCs w:val="24"/>
+        </w:rPr>
+      </w:pPr>
+      <w:r>
+        <w:br w:type="page"/>
+      </w:r>
       <w:r>
         <w:rPr>
           <w:rtl w:val="0"/>
@@ -1804,6 +1878,32 @@
           <w:rtl w:val="0"/>
         </w:rPr>
         <w:t xml:space="preserve">Output data</w:t>
+      </w:r>
+    </w:p>
+    <w:p>
+      <w:pPr>
+        <w:ind w:left="720" w:firstLine="0"/>
+        <w:jc w:val="center"/>
+        <w:rPr>
+          <w:b w:val="1"/>
+          <w:sz w:val="24"/>
+          <w:szCs w:val="24"/>
+        </w:rPr>
+      </w:pPr>
+      <w:r>
+        <w:rPr>
+          <w:i w:val="1"/>
+          <w:color w:val="666666"/>
+          <w:sz w:val="24"/>
+          <w:szCs w:val="24"/>
+          <w:rtl w:val="0"/>
+        </w:rPr>
+        <w:t xml:space="preserve">Table 3 - Output data of UC View Bike Information</w:t>
+      </w:r>
+      <w:r>
+        <w:rPr>
+          <w:rtl w:val="0"/>
+        </w:rPr>
       </w:r>
     </w:p>
     <w:tbl>
@@ -1843,6 +1943,7 @@
         <w:tc>
           <w:tcPr>
             <w:shd w:fill="fce5cd" w:val="clear"/>
+            <w:vAlign w:val="center"/>
           </w:tcPr>
           <w:p>
             <w:pPr>
@@ -1896,6 +1997,7 @@
         <w:tc>
           <w:tcPr>
             <w:shd w:fill="fce5cd" w:val="clear"/>
+            <w:vAlign w:val="center"/>
           </w:tcPr>
           <w:p>
             <w:pPr>
@@ -1949,6 +2051,7 @@
         <w:tc>
           <w:tcPr>
             <w:shd w:fill="fce5cd" w:val="clear"/>
+            <w:vAlign w:val="center"/>
           </w:tcPr>
           <w:p>
             <w:pPr>
@@ -2002,6 +2105,7 @@
         <w:tc>
           <w:tcPr>
             <w:shd w:fill="fce5cd" w:val="clear"/>
+            <w:vAlign w:val="center"/>
           </w:tcPr>
           <w:p>
             <w:pPr>
@@ -2055,6 +2159,7 @@
         <w:tc>
           <w:tcPr>
             <w:shd w:fill="fce5cd" w:val="clear"/>
+            <w:vAlign w:val="center"/>
           </w:tcPr>
           <w:p>
             <w:pPr>
@@ -2108,7 +2213,9 @@
       </w:tr>
       <w:tr>
         <w:tc>
-          <w:tcPr/>
+          <w:tcPr>
+            <w:vAlign w:val="center"/>
+          </w:tcPr>
           <w:p>
             <w:pPr>
               <w:keepNext w:val="0"/>
@@ -2159,7 +2266,9 @@
           </w:p>
         </w:tc>
         <w:tc>
-          <w:tcPr/>
+          <w:tcPr>
+            <w:vAlign w:val="center"/>
+          </w:tcPr>
           <w:p>
             <w:pPr>
               <w:spacing w:after="160" w:line="259" w:lineRule="auto"/>
@@ -2179,7 +2288,9 @@
           </w:p>
         </w:tc>
         <w:tc>
-          <w:tcPr/>
+          <w:tcPr>
+            <w:vAlign w:val="center"/>
+          </w:tcPr>
           <w:p>
             <w:pPr>
               <w:spacing w:after="160" w:line="259" w:lineRule="auto"/>
@@ -2199,7 +2310,9 @@
           </w:p>
         </w:tc>
         <w:tc>
-          <w:tcPr/>
+          <w:tcPr>
+            <w:vAlign w:val="center"/>
+          </w:tcPr>
           <w:p>
             <w:pPr>
               <w:numPr>
@@ -2224,7 +2337,9 @@
           </w:p>
         </w:tc>
         <w:tc>
-          <w:tcPr/>
+          <w:tcPr>
+            <w:vAlign w:val="center"/>
+          </w:tcPr>
           <w:p>
             <w:pPr>
               <w:spacing w:after="160" w:line="259" w:lineRule="auto"/>
@@ -2250,7 +2365,9 @@
       </w:tr>
       <w:tr>
         <w:tc>
-          <w:tcPr/>
+          <w:tcPr>
+            <w:vAlign w:val="center"/>
+          </w:tcPr>
           <w:p>
             <w:pPr>
               <w:keepNext w:val="0"/>
@@ -2297,7 +2414,9 @@
           </w:p>
         </w:tc>
         <w:tc>
-          <w:tcPr/>
+          <w:tcPr>
+            <w:vAlign w:val="center"/>
+          </w:tcPr>
           <w:p>
             <w:pPr>
               <w:keepNext w:val="0"/>
@@ -2344,7 +2463,9 @@
           </w:p>
         </w:tc>
         <w:tc>
-          <w:tcPr/>
+          <w:tcPr>
+            <w:vAlign w:val="center"/>
+          </w:tcPr>
           <w:p>
             <w:pPr>
               <w:spacing w:after="160" w:line="259" w:lineRule="auto"/>
@@ -2378,7 +2499,9 @@
           </w:p>
         </w:tc>
         <w:tc>
-          <w:tcPr/>
+          <w:tcPr>
+            <w:vAlign w:val="center"/>
+          </w:tcPr>
           <w:p>
             <w:pPr>
               <w:keepNext w:val="0"/>
@@ -2427,7 +2550,9 @@
           </w:p>
         </w:tc>
         <w:tc>
-          <w:tcPr/>
+          <w:tcPr>
+            <w:vAlign w:val="center"/>
+          </w:tcPr>
           <w:p>
             <w:pPr>
               <w:keepNext w:val="0"/>
@@ -2476,7 +2601,9 @@
       </w:tr>
       <w:tr>
         <w:tc>
-          <w:tcPr/>
+          <w:tcPr>
+            <w:vAlign w:val="center"/>
+          </w:tcPr>
           <w:p>
             <w:pPr>
               <w:keepNext w:val="0"/>
@@ -2523,7 +2650,9 @@
           </w:p>
         </w:tc>
         <w:tc>
-          <w:tcPr/>
+          <w:tcPr>
+            <w:vAlign w:val="center"/>
+          </w:tcPr>
           <w:p>
             <w:pPr>
               <w:spacing w:after="160" w:line="259" w:lineRule="auto"/>
@@ -2543,7 +2672,9 @@
           </w:p>
         </w:tc>
         <w:tc>
-          <w:tcPr/>
+          <w:tcPr>
+            <w:vAlign w:val="center"/>
+          </w:tcPr>
           <w:p>
             <w:pPr>
               <w:spacing w:after="160" w:line="259" w:lineRule="auto"/>
@@ -2563,7 +2694,9 @@
           </w:p>
         </w:tc>
         <w:tc>
-          <w:tcPr/>
+          <w:tcPr>
+            <w:vAlign w:val="center"/>
+          </w:tcPr>
           <w:p>
             <w:pPr>
               <w:numPr>
@@ -2588,7 +2721,9 @@
           </w:p>
         </w:tc>
         <w:tc>
-          <w:tcPr/>
+          <w:tcPr>
+            <w:vAlign w:val="center"/>
+          </w:tcPr>
           <w:p>
             <w:pPr>
               <w:spacing w:after="160" w:line="259" w:lineRule="auto"/>
@@ -2610,7 +2745,9 @@
       </w:tr>
       <w:tr>
         <w:tc>
-          <w:tcPr/>
+          <w:tcPr>
+            <w:vAlign w:val="center"/>
+          </w:tcPr>
           <w:p>
             <w:pPr>
               <w:keepNext w:val="0"/>
@@ -2643,7 +2780,9 @@
           </w:p>
         </w:tc>
         <w:tc>
-          <w:tcPr/>
+          <w:tcPr>
+            <w:vAlign w:val="center"/>
+          </w:tcPr>
           <w:p>
             <w:pPr>
               <w:spacing w:after="160" w:line="259" w:lineRule="auto"/>
@@ -2663,7 +2802,9 @@
           </w:p>
         </w:tc>
         <w:tc>
-          <w:tcPr/>
+          <w:tcPr>
+            <w:vAlign w:val="center"/>
+          </w:tcPr>
           <w:p>
             <w:pPr>
               <w:spacing w:after="160" w:line="259" w:lineRule="auto"/>
@@ -2683,7 +2824,9 @@
           </w:p>
         </w:tc>
         <w:tc>
-          <w:tcPr/>
+          <w:tcPr>
+            <w:vAlign w:val="center"/>
+          </w:tcPr>
           <w:p>
             <w:pPr>
               <w:numPr>
@@ -2706,24 +2849,11 @@
               <w:t xml:space="preserve">Percentage</w:t>
             </w:r>
           </w:p>
-          <w:p>
-            <w:pPr>
-              <w:spacing w:after="160" w:line="259" w:lineRule="auto"/>
-              <w:ind w:left="720" w:firstLine="0"/>
-              <w:rPr>
-                <w:sz w:val="24"/>
-                <w:szCs w:val="24"/>
-              </w:rPr>
-            </w:pPr>
-            <w:r>
-              <w:rPr>
-                <w:rtl w:val="0"/>
-              </w:rPr>
-            </w:r>
-          </w:p>
-        </w:tc>
-        <w:tc>
-          <w:tcPr/>
+        </w:tc>
+        <w:tc>
+          <w:tcPr>
+            <w:vAlign w:val="center"/>
+          </w:tcPr>
           <w:p>
             <w:pPr>
               <w:spacing w:after="160" w:line="259" w:lineRule="auto"/>

</xml_diff>